<commit_message>
starting m and m
</commit_message>
<xml_diff>
--- a/docs/paper/baseline-scenarios-descriptions.docx
+++ b/docs/paper/baseline-scenarios-descriptions.docx
@@ -8,13 +8,8 @@
         <w:t xml:space="preserve">Table 1. </w:t>
       </w:r>
       <w:r>
-        <w:t xml:space="preserve">Baseline assumptions for each region, represented by a single county’s enterprise </w:t>
-      </w:r>
-      <w:proofErr w:type="gramStart"/>
-      <w:r>
-        <w:t>budget</w:t>
-      </w:r>
-      <w:proofErr w:type="gramEnd"/>
+        <w:t>Baseline assumptions for each region, represented by a single county’s enterprise budget</w:t>
+      </w:r>
     </w:p>
     <w:tbl>
       <w:tblPr>
@@ -146,15 +141,7 @@
               </w:rPr>
             </w:pPr>
             <w:r>
-              <w:t xml:space="preserve">25 </w:t>
-            </w:r>
-            <w:proofErr w:type="spellStart"/>
-            <w:r>
-              <w:t>lb</w:t>
-            </w:r>
-            <w:proofErr w:type="spellEnd"/>
-            <w:r>
-              <w:t>/ac</w:t>
+              <w:t>25 lb/ac</w:t>
             </w:r>
           </w:p>
         </w:tc>
@@ -164,15 +151,7 @@
           </w:tcPr>
           <w:p>
             <w:r>
-              <w:t xml:space="preserve">20 </w:t>
-            </w:r>
-            <w:proofErr w:type="spellStart"/>
-            <w:r>
-              <w:t>lb</w:t>
-            </w:r>
-            <w:proofErr w:type="spellEnd"/>
-            <w:r>
-              <w:t>/ac</w:t>
+              <w:t>20 lb/ac</w:t>
             </w:r>
           </w:p>
         </w:tc>
@@ -188,15 +167,7 @@
               <w:t>0</w:t>
             </w:r>
             <w:r>
-              <w:t xml:space="preserve"> </w:t>
-            </w:r>
-            <w:proofErr w:type="spellStart"/>
-            <w:r>
-              <w:t>lb</w:t>
-            </w:r>
-            <w:proofErr w:type="spellEnd"/>
-            <w:r>
-              <w:t>/ac</w:t>
+              <w:t xml:space="preserve"> lb/ac</w:t>
             </w:r>
           </w:p>
         </w:tc>
@@ -538,21 +509,7 @@
               <w:rPr>
                 <w:color w:val="FF0000"/>
               </w:rPr>
-              <w:t xml:space="preserve">Pump from river or ground for flood, </w:t>
-            </w:r>
-            <w:proofErr w:type="spellStart"/>
-            <w:r>
-              <w:rPr>
-                <w:color w:val="FF0000"/>
-              </w:rPr>
-              <w:t>add’l</w:t>
-            </w:r>
-            <w:proofErr w:type="spellEnd"/>
-            <w:r>
-              <w:rPr>
-                <w:color w:val="FF0000"/>
-              </w:rPr>
-              <w:t xml:space="preserve"> pump for drip (to go through filter and control pressure in lines), one pump for all other application types</w:t>
+              <w:t>Pump from river or ground for flood, add’l pump for drip (to go through filter and control pressure in lines), one pump for all other application types</w:t>
             </w:r>
           </w:p>
         </w:tc>
@@ -653,15 +610,7 @@
           </w:tcPr>
           <w:p>
             <w:r>
-              <w:t xml:space="preserve">200 </w:t>
-            </w:r>
-            <w:proofErr w:type="spellStart"/>
-            <w:r>
-              <w:t>lb</w:t>
-            </w:r>
-            <w:proofErr w:type="spellEnd"/>
-            <w:r>
-              <w:t>/ac MAP at establishment</w:t>
+              <w:t>200 lb/ac MAP at establishment</w:t>
             </w:r>
           </w:p>
         </w:tc>
@@ -671,15 +620,7 @@
           </w:tcPr>
           <w:p>
             <w:r>
-              <w:t xml:space="preserve">300 </w:t>
-            </w:r>
-            <w:proofErr w:type="spellStart"/>
-            <w:r>
-              <w:t>lb</w:t>
-            </w:r>
-            <w:proofErr w:type="spellEnd"/>
-            <w:r>
-              <w:t>/ac MAP at establishment, 25 gal 10-34-0 each production year</w:t>
+              <w:t>300 lb/ac MAP at establishment, 25 gal 10-34-0 each production year</w:t>
             </w:r>
           </w:p>
         </w:tc>
@@ -689,39 +630,7 @@
           </w:tcPr>
           <w:p>
             <w:r>
-              <w:t xml:space="preserve">200 </w:t>
-            </w:r>
-            <w:proofErr w:type="spellStart"/>
-            <w:r>
-              <w:t>lb</w:t>
-            </w:r>
-            <w:proofErr w:type="spellEnd"/>
-            <w:r>
-              <w:t xml:space="preserve">/ac MAP and 250 </w:t>
-            </w:r>
-            <w:proofErr w:type="spellStart"/>
-            <w:r>
-              <w:t>lb</w:t>
-            </w:r>
-            <w:proofErr w:type="spellEnd"/>
-            <w:r>
-              <w:t xml:space="preserve">/ac potash at establishment, 75 </w:t>
-            </w:r>
-            <w:proofErr w:type="spellStart"/>
-            <w:r>
-              <w:t>lb</w:t>
-            </w:r>
-            <w:proofErr w:type="spellEnd"/>
-            <w:r>
-              <w:t xml:space="preserve">/ac MAP and 250 </w:t>
-            </w:r>
-            <w:proofErr w:type="spellStart"/>
-            <w:r>
-              <w:t>lb</w:t>
-            </w:r>
-            <w:proofErr w:type="spellEnd"/>
-            <w:r>
-              <w:t>/ac potash each production year</w:t>
+              <w:t>200 lb/ac MAP and 250 lb/ac potash at establishment, 75 lb/ac MAP and 250 lb/ac potash each production year</w:t>
             </w:r>
           </w:p>
         </w:tc>
@@ -947,15 +856,7 @@
           </w:tcPr>
           <w:p>
             <w:r>
-              <w:t xml:space="preserve">Average number of </w:t>
-            </w:r>
-            <w:proofErr w:type="gramStart"/>
-            <w:r>
-              <w:t>field</w:t>
-            </w:r>
-            <w:proofErr w:type="gramEnd"/>
-            <w:r>
-              <w:t xml:space="preserve"> passes per year</w:t>
+              <w:t>Average number of field passes per year</w:t>
             </w:r>
           </w:p>
         </w:tc>
@@ -1196,7 +1097,19 @@
           </w:tcPr>
           <w:p>
             <w:r>
-              <w:t>Well depth is doubled from 150 to 300 feet</w:t>
+              <w:t xml:space="preserve">Well depth is doubled from </w:t>
+            </w:r>
+            <w:r>
+              <w:t>500</w:t>
+            </w:r>
+            <w:r>
+              <w:t xml:space="preserve"> to </w:t>
+            </w:r>
+            <w:r>
+              <w:t>10</w:t>
+            </w:r>
+            <w:r>
+              <w:t>00 feet</w:t>
             </w:r>
             <w:r>
               <w:t>, larger the range the more impactful this assumption</w:t>
@@ -1318,15 +1231,7 @@
               <w:t>Here we assume y</w:t>
             </w:r>
             <w:r>
-              <w:t xml:space="preserve">ou </w:t>
-            </w:r>
-            <w:proofErr w:type="gramStart"/>
-            <w:r>
-              <w:t>have to</w:t>
-            </w:r>
-            <w:proofErr w:type="gramEnd"/>
-            <w:r>
-              <w:t xml:space="preserve"> apply more water than the crop actually needs due to water losses</w:t>
+              <w:t>ou have to apply more water than the crop actually needs due to water losses</w:t>
             </w:r>
             <w:r>
               <w:t xml:space="preserve"> from the irrigation type</w:t>
@@ -1417,15 +1322,7 @@
           </w:tcPr>
           <w:p>
             <w:r>
-              <w:t xml:space="preserve">No </w:t>
-            </w:r>
-            <w:proofErr w:type="gramStart"/>
-            <w:r>
-              <w:t>leaching-derived</w:t>
-            </w:r>
-            <w:proofErr w:type="gramEnd"/>
-            <w:r>
-              <w:t xml:space="preserve"> N2O emissions</w:t>
+              <w:t>No leaching-derived N2O emissions</w:t>
             </w:r>
           </w:p>
         </w:tc>
@@ -1435,15 +1332,7 @@
           </w:tcPr>
           <w:p>
             <w:r>
-              <w:t>N2O from volatilization provides wet and dry climate values (used dry climate values). The fraction leached is set at 0.24 ‘in wet climates</w:t>
-            </w:r>
-            <w:proofErr w:type="gramStart"/>
-            <w:r>
-              <w:t>’,  but</w:t>
-            </w:r>
-            <w:proofErr w:type="gramEnd"/>
-            <w:r>
-              <w:t xml:space="preserve"> the leaching/runoff derived N2O has only a static value (0.011 of the amount leached). May need to rerun everything eliminating this component (</w:t>
+              <w:t>N2O from volatilization provides wet and dry climate values (used dry climate values). The fraction leached is set at 0.24 ‘in wet climates’,  but the leaching/runoff derived N2O has only a static value (0.011 of the amount leached). May need to rerun everything eliminating this component (</w:t>
             </w:r>
             <w:r>
               <w:rPr>
@@ -1524,15 +1413,7 @@
           </w:tcPr>
           <w:p>
             <w:r>
-              <w:t xml:space="preserve">The crop following alfalfa </w:t>
-            </w:r>
-            <w:proofErr w:type="gramStart"/>
-            <w:r>
-              <w:t>will</w:t>
-            </w:r>
-            <w:proofErr w:type="gramEnd"/>
-            <w:r>
-              <w:t xml:space="preserve"> require less nitrogen compared to if it followed another annual crop. Many studies don’t take this credit into account. </w:t>
+              <w:t xml:space="preserve">The crop following alfalfa will require less nitrogen compared to if it followed another annual crop. Many studies don’t take this credit into account. </w:t>
             </w:r>
           </w:p>
         </w:tc>
@@ -1566,13 +1447,7 @@
         <w:pStyle w:val="Heading1"/>
       </w:pPr>
       <w:r>
-        <w:t>Energy and GHG c</w:t>
-      </w:r>
-      <w:r>
-        <w:t>omponents of alfalfa production</w:t>
-      </w:r>
-      <w:r>
-        <w:t xml:space="preserve"> (see separate table)</w:t>
+        <w:t>Energy and GHG components of alfalfa production (see separate table)</w:t>
       </w:r>
     </w:p>
     <w:p/>
@@ -1605,13 +1480,8 @@
         <w:t xml:space="preserve">Energy consumed by tractor </w:t>
       </w:r>
       <w:r>
-        <w:t xml:space="preserve">for field </w:t>
-      </w:r>
-      <w:proofErr w:type="gramStart"/>
-      <w:r>
-        <w:t>operations</w:t>
-      </w:r>
-      <w:proofErr w:type="gramEnd"/>
+        <w:t>for field operations</w:t>
+      </w:r>
     </w:p>
     <w:p>
       <w:pPr>
@@ -1626,13 +1496,8 @@
         </w:rPr>
       </w:pPr>
       <w:r>
-        <w:t xml:space="preserve">Energy requirement is based on </w:t>
-      </w:r>
-      <w:proofErr w:type="gramStart"/>
-      <w:r>
-        <w:t>physics</w:t>
-      </w:r>
-      <w:proofErr w:type="gramEnd"/>
+        <w:t>Energy requirement is based on physics</w:t>
+      </w:r>
     </w:p>
     <w:p>
       <w:pPr>
@@ -1647,13 +1512,8 @@
         </w:rPr>
       </w:pPr>
       <w:r>
-        <w:t xml:space="preserve">Energy actually used depends on fuel and how efficiently it transforms energy into </w:t>
-      </w:r>
-      <w:proofErr w:type="gramStart"/>
-      <w:r>
-        <w:t>work</w:t>
-      </w:r>
-      <w:proofErr w:type="gramEnd"/>
+        <w:t>Energy actually used depends on fuel and how efficiently it transforms energy into work</w:t>
+      </w:r>
     </w:p>
     <w:p>
       <w:pPr>
@@ -1674,13 +1534,8 @@
         <w:t>its</w:t>
       </w:r>
       <w:r>
-        <w:t xml:space="preserve"> energy release into </w:t>
-      </w:r>
-      <w:proofErr w:type="gramStart"/>
-      <w:r>
-        <w:t>work</w:t>
-      </w:r>
-      <w:proofErr w:type="gramEnd"/>
+        <w:t xml:space="preserve"> energy release into work</w:t>
+      </w:r>
     </w:p>
     <w:p>
       <w:pPr>
@@ -1695,13 +1550,8 @@
         </w:rPr>
       </w:pPr>
       <w:r>
-        <w:t xml:space="preserve">Electricity transforms </w:t>
-      </w:r>
-      <w:proofErr w:type="gramStart"/>
-      <w:r>
-        <w:t>90%</w:t>
-      </w:r>
-      <w:proofErr w:type="gramEnd"/>
+        <w:t>Electricity transforms 90%</w:t>
+      </w:r>
     </w:p>
     <w:p>
       <w:pPr>
@@ -1716,13 +1566,8 @@
         </w:rPr>
       </w:pPr>
       <w:r>
-        <w:t xml:space="preserve">FTM ignores these inefficiencies, NRCS tool does </w:t>
-      </w:r>
-      <w:proofErr w:type="gramStart"/>
-      <w:r>
-        <w:t>not</w:t>
-      </w:r>
-      <w:proofErr w:type="gramEnd"/>
+        <w:t>FTM ignores these inefficiencies, NRCS tool does not</w:t>
+      </w:r>
     </w:p>
     <w:p>
       <w:pPr>
@@ -1737,13 +1582,8 @@
         </w:rPr>
       </w:pPr>
       <w:r>
-        <w:t xml:space="preserve">Energy consumed by pump for irrigation, depends on fuel </w:t>
-      </w:r>
-      <w:proofErr w:type="gramStart"/>
-      <w:r>
-        <w:t>used</w:t>
-      </w:r>
-      <w:proofErr w:type="gramEnd"/>
+        <w:t>Energy consumed by pump for irrigation, depends on fuel used</w:t>
+      </w:r>
     </w:p>
     <w:p>
       <w:r>
@@ -1769,13 +1609,8 @@
         <w:t>manufactur</w:t>
       </w:r>
       <w:r>
-        <w:t xml:space="preserve">e fuel used by tractor/irrigation </w:t>
-      </w:r>
-      <w:proofErr w:type="gramStart"/>
-      <w:r>
-        <w:t>pump</w:t>
-      </w:r>
-      <w:proofErr w:type="gramEnd"/>
+        <w:t>e fuel used by tractor/irrigation pump</w:t>
+      </w:r>
     </w:p>
     <w:p>
       <w:pPr>
@@ -1790,13 +1625,8 @@
         </w:rPr>
       </w:pPr>
       <w:r>
-        <w:t xml:space="preserve">Fossil fuels require less energy to produce compared to </w:t>
-      </w:r>
-      <w:proofErr w:type="gramStart"/>
-      <w:r>
-        <w:t>electricity</w:t>
-      </w:r>
-      <w:proofErr w:type="gramEnd"/>
+        <w:t>Fossil fuels require less energy to produce compared to electricity</w:t>
+      </w:r>
     </w:p>
     <w:p>
       <w:pPr>
@@ -1811,13 +1641,8 @@
         </w:rPr>
       </w:pPr>
       <w:r>
-        <w:t xml:space="preserve">This is because often electricity is produced by burning fossil </w:t>
-      </w:r>
-      <w:proofErr w:type="gramStart"/>
-      <w:r>
-        <w:t>fuels</w:t>
-      </w:r>
-      <w:proofErr w:type="gramEnd"/>
+        <w:t>This is because often electricity is produced by burning fossil fuels</w:t>
+      </w:r>
     </w:p>
     <w:p>
       <w:pPr>
@@ -1832,10 +1657,7 @@
         </w:rPr>
       </w:pPr>
       <w:r>
-        <w:t>Could find generation-specific values (a hydropower plant, a coal-fired plant)</w:t>
-      </w:r>
-      <w:r>
-        <w:t xml:space="preserve"> for scenario analysis (what if electricity all came from solar?)</w:t>
+        <w:t>Could find generation-specific values (a hydropower plant, a coal-fired plant) for scenario analysis (what if electricity all came from solar?)</w:t>
       </w:r>
     </w:p>
     <w:p>
@@ -1852,13 +1674,8 @@
       </w:pPr>
       <w:r>
         <w:lastRenderedPageBreak/>
-        <w:t xml:space="preserve">Currently estimates are based on a region’s electricity source </w:t>
-      </w:r>
-      <w:proofErr w:type="gramStart"/>
-      <w:r>
-        <w:t>profile</w:t>
-      </w:r>
-      <w:proofErr w:type="gramEnd"/>
+        <w:t>Currently estimates are based on a region’s electricity source profile</w:t>
+      </w:r>
     </w:p>
     <w:p>
       <w:pPr>
@@ -1873,13 +1690,8 @@
         </w:rPr>
       </w:pPr>
       <w:r>
-        <w:t xml:space="preserve">Energy used to manufacture applied </w:t>
-      </w:r>
-      <w:proofErr w:type="gramStart"/>
-      <w:r>
-        <w:t>pesticides</w:t>
-      </w:r>
-      <w:proofErr w:type="gramEnd"/>
+        <w:t>Energy used to manufacture applied pesticides</w:t>
+      </w:r>
     </w:p>
     <w:p>
       <w:pPr>
@@ -1894,13 +1706,8 @@
         </w:rPr>
       </w:pPr>
       <w:r>
-        <w:t xml:space="preserve">Energy used to manufacture applied </w:t>
-      </w:r>
-      <w:proofErr w:type="gramStart"/>
-      <w:r>
-        <w:t>fertilizer</w:t>
-      </w:r>
-      <w:proofErr w:type="gramEnd"/>
+        <w:t>Energy used to manufacture applied fertilizer</w:t>
+      </w:r>
     </w:p>
     <w:p>
       <w:pPr>
@@ -1915,10 +1722,7 @@
         </w:rPr>
       </w:pPr>
       <w:r>
-        <w:t>I think there must be a better source for this, GREET has a value for N, PO5, etc. and you just add those values up. So UAN-32 and ammonia have the same embedded N energy value</w:t>
-      </w:r>
-      <w:r>
-        <w:t xml:space="preserve">. Everyone seems to use this. </w:t>
+        <w:t xml:space="preserve">I think there must be a better source for this, GREET has a value for N, PO5, etc. and you just add those values up. So UAN-32 and ammonia have the same embedded N energy value. Everyone seems to use this. </w:t>
       </w:r>
     </w:p>
     <w:p>
@@ -1930,13 +1734,8 @@
         </w:numPr>
       </w:pPr>
       <w:r>
-        <w:t xml:space="preserve">Energy used to manufacture planted </w:t>
-      </w:r>
-      <w:proofErr w:type="gramStart"/>
-      <w:r>
-        <w:t>seed</w:t>
-      </w:r>
-      <w:proofErr w:type="gramEnd"/>
+        <w:t>Energy used to manufacture planted seed</w:t>
+      </w:r>
     </w:p>
     <w:p>
       <w:pPr>
@@ -1947,13 +1746,8 @@
         </w:numPr>
       </w:pPr>
       <w:r>
-        <w:t xml:space="preserve">Energy NOT consumed due to alfalfa-derived N credit for next </w:t>
-      </w:r>
-      <w:proofErr w:type="gramStart"/>
-      <w:r>
-        <w:t>crop</w:t>
-      </w:r>
-      <w:proofErr w:type="gramEnd"/>
+        <w:t>Energy NOT consumed due to alfalfa-derived N credit for next crop</w:t>
+      </w:r>
     </w:p>
     <w:p/>
     <w:p>
@@ -2014,13 +1808,8 @@
         </w:rPr>
       </w:pPr>
       <w:r>
-        <w:t xml:space="preserve">CO2 sequestered in </w:t>
-      </w:r>
-      <w:proofErr w:type="gramStart"/>
-      <w:r>
-        <w:t>soil</w:t>
-      </w:r>
-      <w:proofErr w:type="gramEnd"/>
+        <w:t>CO2 sequestered in soil</w:t>
+      </w:r>
     </w:p>
     <w:p>
       <w:pPr>
@@ -2035,15 +1824,7 @@
         </w:rPr>
       </w:pPr>
       <w:r>
-        <w:t xml:space="preserve">N2O formed and released from </w:t>
-      </w:r>
-      <w:proofErr w:type="gramStart"/>
-      <w:r>
-        <w:t>soil</w:t>
-      </w:r>
-      <w:proofErr w:type="gramEnd"/>
-      <w:r>
-        <w:t xml:space="preserve"> </w:t>
+        <w:t xml:space="preserve">N2O formed and released from soil </w:t>
       </w:r>
     </w:p>
     <w:p>
@@ -2064,13 +1845,8 @@
         </w:rPr>
       </w:pPr>
       <w:r>
-        <w:t xml:space="preserve">CO2 released during fuel/energy </w:t>
-      </w:r>
-      <w:proofErr w:type="gramStart"/>
-      <w:r>
-        <w:t>manufacturing</w:t>
-      </w:r>
-      <w:proofErr w:type="gramEnd"/>
+        <w:t>CO2 released during fuel/energy manufacturing</w:t>
+      </w:r>
     </w:p>
     <w:p>
       <w:pPr>
@@ -2085,13 +1861,8 @@
         </w:rPr>
       </w:pPr>
       <w:r>
-        <w:t xml:space="preserve">CO2 released during pesticide </w:t>
-      </w:r>
-      <w:proofErr w:type="gramStart"/>
-      <w:r>
-        <w:t>manufacturing</w:t>
-      </w:r>
-      <w:proofErr w:type="gramEnd"/>
+        <w:t>CO2 released during pesticide manufacturing</w:t>
+      </w:r>
     </w:p>
     <w:p>
       <w:pPr>
@@ -2106,13 +1877,8 @@
         </w:rPr>
       </w:pPr>
       <w:r>
-        <w:t xml:space="preserve">CO2 released during fertilizer </w:t>
-      </w:r>
-      <w:proofErr w:type="gramStart"/>
-      <w:r>
-        <w:t>manufacturing</w:t>
-      </w:r>
-      <w:proofErr w:type="gramEnd"/>
+        <w:t>CO2 released during fertilizer manufacturing</w:t>
+      </w:r>
     </w:p>
     <w:p>
       <w:pPr>
@@ -2123,13 +1889,8 @@
         </w:numPr>
       </w:pPr>
       <w:r>
-        <w:t xml:space="preserve">CO2 released during seed </w:t>
-      </w:r>
-      <w:proofErr w:type="gramStart"/>
-      <w:r>
-        <w:t>production</w:t>
-      </w:r>
-      <w:proofErr w:type="gramEnd"/>
+        <w:t>CO2 released during seed production</w:t>
+      </w:r>
     </w:p>
     <w:p>
       <w:pPr>
@@ -2140,13 +1901,8 @@
         </w:numPr>
       </w:pPr>
       <w:r>
-        <w:t xml:space="preserve">N2O produced from downstream soil N </w:t>
-      </w:r>
-      <w:proofErr w:type="gramStart"/>
-      <w:r>
-        <w:t>leaching</w:t>
-      </w:r>
-      <w:proofErr w:type="gramEnd"/>
+        <w:t>N2O produced from downstream soil N leaching</w:t>
+      </w:r>
     </w:p>
     <w:p>
       <w:pPr>
@@ -2157,26 +1913,16 @@
         </w:numPr>
       </w:pPr>
       <w:r>
-        <w:t xml:space="preserve">N2O NOT produced due to reduced fertilizer needs of next </w:t>
-      </w:r>
-      <w:proofErr w:type="gramStart"/>
-      <w:r>
-        <w:t>crop</w:t>
-      </w:r>
-      <w:proofErr w:type="gramEnd"/>
+        <w:t>N2O NOT produced due to reduced fertilizer needs of next crop</w:t>
+      </w:r>
     </w:p>
     <w:p/>
     <w:p/>
     <w:p/>
     <w:p>
       <w:r>
-        <w:t xml:space="preserve">Pump </w:t>
-      </w:r>
-      <w:proofErr w:type="gramStart"/>
-      <w:r>
-        <w:t>table</w:t>
-      </w:r>
-      <w:proofErr w:type="gramEnd"/>
+        <w:t>Pump table</w:t>
+      </w:r>
     </w:p>
     <w:tbl>
       <w:tblPr>
@@ -2252,7 +1998,6 @@
                 <w:color w:val="000000"/>
               </w:rPr>
             </w:pPr>
-            <w:proofErr w:type="spellStart"/>
             <w:r>
               <w:rPr>
                 <w:rFonts w:ascii="Calibri" w:eastAsia="Times New Roman" w:hAnsi="Calibri" w:cs="Calibri"/>
@@ -2260,7 +2005,6 @@
               </w:rPr>
               <w:t>water_source</w:t>
             </w:r>
-            <w:proofErr w:type="spellEnd"/>
           </w:p>
         </w:tc>
         <w:tc>
@@ -2286,7 +2030,6 @@
                 <w:color w:val="000000"/>
               </w:rPr>
             </w:pPr>
-            <w:proofErr w:type="spellStart"/>
             <w:r>
               <w:rPr>
                 <w:rFonts w:ascii="Calibri" w:eastAsia="Times New Roman" w:hAnsi="Calibri" w:cs="Calibri"/>
@@ -2294,7 +2037,6 @@
               </w:rPr>
               <w:t>irr_type</w:t>
             </w:r>
-            <w:proofErr w:type="spellEnd"/>
           </w:p>
         </w:tc>
         <w:tc>
@@ -2386,7 +2128,6 @@
                 <w:color w:val="000000"/>
               </w:rPr>
             </w:pPr>
-            <w:proofErr w:type="spellStart"/>
             <w:r>
               <w:rPr>
                 <w:rFonts w:ascii="Calibri" w:eastAsia="Times New Roman" w:hAnsi="Calibri" w:cs="Calibri"/>
@@ -2394,7 +2135,6 @@
               </w:rPr>
               <w:t>tulare</w:t>
             </w:r>
-            <w:proofErr w:type="spellEnd"/>
           </w:p>
         </w:tc>
         <w:tc>
@@ -2846,7 +2586,6 @@
                 <w:color w:val="000000"/>
               </w:rPr>
             </w:pPr>
-            <w:proofErr w:type="spellStart"/>
             <w:r>
               <w:rPr>
                 <w:rFonts w:ascii="Calibri" w:eastAsia="Times New Roman" w:hAnsi="Calibri" w:cs="Calibri"/>
@@ -2854,7 +2593,6 @@
               </w:rPr>
               <w:t>siskiyou</w:t>
             </w:r>
-            <w:proofErr w:type="spellEnd"/>
           </w:p>
         </w:tc>
         <w:tc>

</xml_diff>